<commit_message>
Added visual task and improved alignment of catch options. Added checklist, consent form and info sheet.
</commit_message>
<xml_diff>
--- a/instructions/STREAM-spatial-task_Instructions_for_experimenter.docx
+++ b/instructions/STREAM-spatial-task_Instructions_for_experimenter.docx
@@ -41,7 +41,141 @@
     </w:p>
     <w:p>
       <w:r>
-        <w:t>Version 28/06/2019</w:t>
+        <w:t xml:space="preserve">Version </w:t>
+      </w:r>
+      <w:r>
+        <w:t>02</w:t>
+      </w:r>
+      <w:r>
+        <w:t>/</w:t>
+      </w:r>
+      <w:r>
+        <w:t>10</w:t>
+      </w:r>
+      <w:r>
+        <w:t>/2019</w:t>
+      </w:r>
+    </w:p>
+    <w:p/>
+    <w:p>
+      <w:pPr>
+        <w:rPr>
+          <w:b/>
+          <w:bCs/>
+        </w:rPr>
+      </w:pPr>
+      <w:r>
+        <w:rPr>
+          <w:b/>
+          <w:bCs/>
+        </w:rPr>
+        <w:t>CONTENT:</w:t>
+      </w:r>
+    </w:p>
+    <w:p>
+      <w:pPr>
+        <w:pStyle w:val="TOC3"/>
+        <w:ind w:left="714" w:hanging="357"/>
+        <w:contextualSpacing/>
+      </w:pPr>
+      <w:r>
+        <w:t>Description of the task</w:t>
+      </w:r>
+      <w:r>
+        <w:tab/>
+        <w:t>1</w:t>
+      </w:r>
+    </w:p>
+    <w:p>
+      <w:pPr>
+        <w:pStyle w:val="TOC3"/>
+        <w:ind w:left="714" w:hanging="357"/>
+        <w:contextualSpacing/>
+      </w:pPr>
+      <w:r>
+        <w:t>Task structure</w:t>
+      </w:r>
+      <w:r>
+        <w:tab/>
+        <w:t>2</w:t>
+      </w:r>
+      <w:r>
+        <w:tab/>
+      </w:r>
+    </w:p>
+    <w:p>
+      <w:pPr>
+        <w:pStyle w:val="TOC3"/>
+        <w:ind w:left="714" w:hanging="357"/>
+        <w:contextualSpacing/>
+      </w:pPr>
+      <w:r>
+        <w:t>Running the task</w:t>
+      </w:r>
+      <w:r>
+        <w:tab/>
+        <w:t>3</w:t>
+      </w:r>
+    </w:p>
+    <w:p>
+      <w:pPr>
+        <w:pStyle w:val="TOC3"/>
+        <w:ind w:left="714" w:hanging="357"/>
+        <w:contextualSpacing/>
+      </w:pPr>
+      <w:r>
+        <w:t>Instructions and practice run</w:t>
+      </w:r>
+      <w:r>
+        <w:tab/>
+        <w:t>5</w:t>
+      </w:r>
+      <w:r>
+        <w:tab/>
+      </w:r>
+    </w:p>
+    <w:p>
+      <w:pPr>
+        <w:pStyle w:val="TOC3"/>
+        <w:ind w:left="714" w:hanging="357"/>
+        <w:contextualSpacing/>
+      </w:pPr>
+      <w:r>
+        <w:t>Troubleshooting</w:t>
+      </w:r>
+      <w:r>
+        <w:tab/>
+        <w:t>7</w:t>
+      </w:r>
+    </w:p>
+    <w:p>
+      <w:pPr>
+        <w:pStyle w:val="TOC3"/>
+        <w:ind w:left="714" w:hanging="357"/>
+        <w:contextualSpacing/>
+      </w:pPr>
+      <w:r>
+        <w:t>Settings</w:t>
+      </w:r>
+      <w:r>
+        <w:tab/>
+        <w:t>9</w:t>
+      </w:r>
+    </w:p>
+    <w:p>
+      <w:pPr>
+        <w:pStyle w:val="TOC3"/>
+        <w:ind w:left="714" w:hanging="357"/>
+        <w:contextualSpacing/>
+      </w:pPr>
+      <w:bookmarkStart w:id="0" w:name="_GoBack"/>
+      <w:bookmarkEnd w:id="0"/>
+      <w:r>
+        <w:t>Logfile</w:t>
+      </w:r>
+      <w:r>
+        <w:tab/>
+        <w:t>10</w:t>
       </w:r>
     </w:p>
     <w:p/>
@@ -129,7 +263,13 @@
         </w:numPr>
       </w:pPr>
       <w:r>
-        <w:t>Left-facing / right-facing</w:t>
+        <w:t>Color</w:t>
+      </w:r>
+      <w:r>
+        <w:t xml:space="preserve"> / </w:t>
+      </w:r>
+      <w:r>
+        <w:t>Black-white</w:t>
       </w:r>
     </w:p>
     <w:p>
@@ -154,7 +294,13 @@
     </w:p>
     <w:p>
       <w:r>
-        <w:t>There are two versions of the task: a behavioural version and a standard version used for electrophysiology and fMRI. The differences are explained in the next section.</w:t>
+        <w:t xml:space="preserve">There are two versions of the </w:t>
+      </w:r>
+      <w:r>
+        <w:t xml:space="preserve">memory </w:t>
+      </w:r>
+      <w:r>
+        <w:t>task: a behavioural version and a standard version used for electrophysiology and fMRI. The differences are explained in the next section.</w:t>
       </w:r>
     </w:p>
     <w:p>
@@ -196,6 +342,11 @@
       </w:r>
       <w:r>
         <w:t xml:space="preserve"> or receive 1.5 credits. </w:t>
+      </w:r>
+    </w:p>
+    <w:p>
+      <w:r>
+        <w:t xml:space="preserve">There is also a visual control version of the task, in which subjects answer the same 5 questions about the same 16 objects, but while those objects are on the screen. This task consists of 2 sessions of about 15-20 minutes each. The total task takes max. 45 min and subjects get paid 6 pounds in compensation or 0.7 credits. </w:t>
       </w:r>
     </w:p>
     <w:p/>
@@ -216,6 +367,7 @@
           <w:b/>
           <w:bCs/>
         </w:rPr>
+        <w:lastRenderedPageBreak/>
         <w:t>Task structure</w:t>
       </w:r>
     </w:p>
@@ -260,7 +412,6 @@
     </w:p>
     <w:p>
       <w:r>
-        <w:lastRenderedPageBreak/>
         <w:t>During the encoding phase, subjects learn each object’s location around the circles. There are two different types of encoding trials. In the first type, subjects are shown the location for a randomized period of time and are then shown the object. The press a button when they are have remembered. In the second trial type, the subjects get to test their knowledge. They are first shown the object, press a button when they remember the location and then navigate to this location. The subjects get feedback and can keep trying until they find the correct location. Each object is shown multiple times, typically around 10 times.</w:t>
       </w:r>
     </w:p>
@@ -278,7 +429,13 @@
     </w:p>
     <w:p>
       <w:r>
-        <w:t>The distractor task is the typical odd/even number task. It lasts for 60 seconds.</w:t>
+        <w:t xml:space="preserve">The distractor task is </w:t>
+      </w:r>
+      <w:r>
+        <w:t xml:space="preserve">an </w:t>
+      </w:r>
+      <w:r>
+        <w:t>odd/even number task. It lasts for 60 seconds.</w:t>
       </w:r>
     </w:p>
     <w:p>
@@ -309,6 +466,21 @@
     <w:p/>
     <w:p>
       <w:pPr>
+        <w:rPr>
+          <w:b/>
+          <w:bCs/>
+        </w:rPr>
+      </w:pPr>
+      <w:r>
+        <w:rPr>
+          <w:b/>
+          <w:bCs/>
+        </w:rPr>
+        <w:br w:type="page"/>
+      </w:r>
+    </w:p>
+    <w:p>
+      <w:pPr>
         <w:pStyle w:val="ListParagraph"/>
         <w:numPr>
           <w:ilvl w:val="0"/>
@@ -324,6 +496,7 @@
           <w:b/>
           <w:bCs/>
         </w:rPr>
+        <w:lastRenderedPageBreak/>
         <w:t>Running</w:t>
       </w:r>
       <w:r>
@@ -353,7 +526,13 @@
         <w:t xml:space="preserve">In Matlab, navigate to the task folder. You do not have to add anything to the path, the code will take care of that. You do not have to make any changes in the code. </w:t>
       </w:r>
       <w:r>
-        <w:t xml:space="preserve">All task version (behavioural/standard, and the practice version) are started by running the </w:t>
+        <w:t>All task version (behavioural/standard</w:t>
+      </w:r>
+      <w:r>
+        <w:t>/visual</w:t>
+      </w:r>
+      <w:r>
+        <w:t xml:space="preserve">, and the practice version) are started by running the </w:t>
       </w:r>
       <w:r>
         <w:rPr>
@@ -397,7 +576,7 @@
                     <pic:cNvPicPr/>
                   </pic:nvPicPr>
                   <pic:blipFill>
-                    <a:blip r:embed="rId5">
+                    <a:blip r:embed="rId6">
                       <a:extLst>
                         <a:ext uri="{28A0092B-C50C-407E-A947-70E740481C1C}">
                           <a14:useLocalDpi xmlns:a14="http://schemas.microsoft.com/office/drawing/2010/main" val="0"/>
@@ -463,7 +642,19 @@
         <w:t>’</w:t>
       </w:r>
       <w:r>
-        <w:t>. For healthy subjects, use ‘sub’ followed by their initials, for example ‘subXX’. For patients, use ‘sub’ followed by their BIDS patient code, for example ‘sub1011’</w:t>
+        <w:t xml:space="preserve">. For healthy subjects, use ‘sub’ followed by </w:t>
+      </w:r>
+      <w:r>
+        <w:t>your initial and the subject ID</w:t>
+      </w:r>
+      <w:r>
+        <w:t>, for example ‘sub</w:t>
+      </w:r>
+      <w:r>
+        <w:t>m02</w:t>
+      </w:r>
+      <w:r>
+        <w:t>’. For patients, use ‘sub’ followed by their BIDS patient code, for example ‘sub1011’</w:t>
       </w:r>
       <w:r>
         <w:t>. Note down the subject ID, because you’ll need it for the second session.</w:t>
@@ -541,11 +732,7 @@
         <w:t>Show instructions (yes/no)?</w:t>
       </w:r>
       <w:r>
-        <w:t xml:space="preserve">’ switch is there to turn off the instructions in case subjects have seen the instructions already on the previous (practice) session and are comfortable with the task. For patients, it might make sense to repeat the instructions briefly </w:t>
-      </w:r>
-      <w:r>
-        <w:lastRenderedPageBreak/>
-        <w:t>before the second session, if the sessions are far apart in time. Replace ‘yes’ with ‘no’ or ‘n’ to turn the instructions off.</w:t>
+        <w:t>’ switch is there to turn off the instructions in case subjects have seen the instructions already on the previous (practice) session and are comfortable with the task. For patients, it might make sense to repeat the instructions briefly before the second session, if the sessions are far apart in time. Replace ‘yes’ with ‘no’ or ‘n’ to turn the instructions off.</w:t>
       </w:r>
     </w:p>
     <w:p>
@@ -617,13 +804,31 @@
         <w:rPr>
           <w:color w:val="70AD47" w:themeColor="accent6"/>
         </w:rPr>
-        <w:t>Task type (behavioural/standard)</w:t>
+        <w:t>Task type (behavioural/standard</w:t>
+      </w:r>
+      <w:r>
+        <w:rPr>
+          <w:color w:val="70AD47" w:themeColor="accent6"/>
+        </w:rPr>
+        <w:t>/visual</w:t>
+      </w:r>
+      <w:r>
+        <w:rPr>
+          <w:color w:val="70AD47" w:themeColor="accent6"/>
+        </w:rPr>
+        <w:t>)</w:t>
       </w:r>
       <w:r>
         <w:t>’</w:t>
       </w:r>
       <w:r>
-        <w:t xml:space="preserve"> is maybe most important, as it selects the task version. If you are running a behavioural experiment, change this setting to ‘behavioral’, ‘behavioural’, or simply ‘beh’.</w:t>
+        <w:t xml:space="preserve"> is maybe most important, as it selects the task version. If you are running a behavioural experiment, change this setting to ‘behavioral’, ‘behavioural’, or simply ‘beh’</w:t>
+      </w:r>
+      <w:r>
+        <w:t>, for visual type ‘visual’ or ‘vis’</w:t>
+      </w:r>
+      <w:r>
+        <w:t>.</w:t>
       </w:r>
     </w:p>
     <w:p>
@@ -667,6 +872,7 @@
     </w:p>
     <w:p>
       <w:r>
+        <w:lastRenderedPageBreak/>
         <w:t>Change the ‘</w:t>
       </w:r>
       <w:r>
@@ -708,7 +914,41 @@
         <w:t xml:space="preserve"> and press enter to start the task. If you do not get this question, you probably did not use the exact same subject ID. Stop the task (by pressing the ‘Q’ button any time an input is required, for example, during the instruction pages, or the first trial of the familiarization phase) and try again.</w:t>
       </w:r>
     </w:p>
+    <w:p>
+      <w:r>
+        <w:rPr>
+          <w:i/>
+          <w:iCs/>
+        </w:rPr>
+        <w:t>Step 4: Copy the data</w:t>
+      </w:r>
+      <w:r>
+        <w:rPr>
+          <w:i/>
+          <w:iCs/>
+        </w:rPr>
+        <w:br/>
+      </w:r>
+      <w:r>
+        <w:t>When both sessions are complete, it’s wise to take some time to check and backup the data. Copy all files that contain the subject ID in their file name over to an external flash or hard drive. Make sure you copy files from the following folders: ‘results’, ‘settings’ and ‘sequences’.</w:t>
+      </w:r>
+    </w:p>
     <w:p/>
+    <w:p>
+      <w:pPr>
+        <w:rPr>
+          <w:b/>
+          <w:bCs/>
+        </w:rPr>
+      </w:pPr>
+      <w:r>
+        <w:rPr>
+          <w:b/>
+          <w:bCs/>
+        </w:rPr>
+        <w:br w:type="page"/>
+      </w:r>
+    </w:p>
     <w:p>
       <w:pPr>
         <w:pStyle w:val="ListParagraph"/>
@@ -726,6 +966,7 @@
           <w:b/>
           <w:bCs/>
         </w:rPr>
+        <w:lastRenderedPageBreak/>
         <w:t>Instructions and practice run</w:t>
       </w:r>
     </w:p>
@@ -775,11 +1016,12 @@
         <w:t xml:space="preserve">, reminding the subject of the setup and controls for that task phase. </w:t>
       </w:r>
     </w:p>
-    <w:p/>
-    <w:p>
-      <w:r>
-        <w:lastRenderedPageBreak/>
-        <w:t>If there is time, it is good to do</w:t>
+    <w:p>
+      <w:r>
+        <w:t>For the behavioural and electrophys versions,</w:t>
+      </w:r>
+      <w:r>
+        <w:t xml:space="preserve"> it is good to do</w:t>
       </w:r>
       <w:r>
         <w:t xml:space="preserve"> a </w:t>
@@ -853,6 +1095,12 @@
       <w:r>
         <w:t xml:space="preserve"> – behavioural</w:t>
       </w:r>
+      <w:r>
+        <w:t xml:space="preserve"> – to say to the participant </w:t>
+      </w:r>
+      <w:r>
+        <w:t>while showing the instructions</w:t>
+      </w:r>
     </w:p>
     <w:p>
       <w:r>
@@ -865,6 +1113,12 @@
         <w:br/>
         <w:t>Throughout this task, you will be asked to remember the locations of 8 objects: 2 dogs, 2 birds, 2 cars and 2 aircraft. You will also have to answer some questions about these objects. To familiarize yourself with the objects and the questions, we’ll start with a familiarization phase. Each trial will start with the appearance of two possible answers on the screen. After 2 seconds, the object will appear. Choose the answer that matches the object as fast as possible, by pressing the LEFT button for the left answer and the RIGHT button for the right answer.</w:t>
       </w:r>
+      <w:r>
+        <w:t xml:space="preserve"> You’ll be asked to answer the following questions: what object is it, is it living or non-living, flying or non</w:t>
+      </w:r>
+      <w:r>
+        <w:t>-flying, is it a photo or a drawing and is it black-and-white or in color?</w:t>
+      </w:r>
     </w:p>
     <w:p>
       <w:r>
@@ -872,7 +1126,19 @@
       </w:r>
       <w:r>
         <w:br/>
-        <w:t>Once you have answered all questions for all objects, we will move on to the encoding phase. There are two possible trial types. In the first type, you are shown a location around the circle first. Then, the corresponding object appears. When you are ready to continue to the next object, press the UP button. You will see every object and location several times, so don’t take too much time.</w:t>
+        <w:t xml:space="preserve">Once you have answered all questions for all objects, we will move on to the encoding phase. </w:t>
+      </w:r>
+      <w:r>
+        <w:t>Y</w:t>
+      </w:r>
+      <w:r>
+        <w:t>ou are shown a location around the circle first. Then, the corresponding object appears. When you are ready to continue to the next object, press the UP button. You will see every object and location several times, so</w:t>
+      </w:r>
+      <w:r>
+        <w:t xml:space="preserve"> you don’t have to remember everything the first time. Try to keep up the pace</w:t>
+      </w:r>
+      <w:r>
+        <w:t>.</w:t>
       </w:r>
     </w:p>
     <w:p>
@@ -883,13 +1149,40 @@
         <w:br/>
       </w:r>
       <w:r>
-        <w:t xml:space="preserve">The second encoding trial type looks slightly different, as you will be asked to indicate the location of the object. </w:t>
-      </w:r>
-      <w:r>
-        <w:t>This trial type is indicated by the text on the top of the screen. After pressing a key</w:t>
-      </w:r>
-      <w:r>
-        <w:t xml:space="preserve">, you’ll be shown the object. When you remember the location, you press the UP button. You can then navigate to the location by using LEFT and RIGHT and press UP to select. You will then see whether your answer was correct or incorrect. </w:t>
+        <w:t>Every now and then you’ll asked to do a mini-test.</w:t>
+      </w:r>
+      <w:r>
+        <w:t xml:space="preserve"> </w:t>
+      </w:r>
+      <w:r>
+        <w:t xml:space="preserve">This </w:t>
+      </w:r>
+      <w:r>
+        <w:t>test</w:t>
+      </w:r>
+      <w:r>
+        <w:t xml:space="preserve"> is indicated by the text on the top of the screen. After pressing a key</w:t>
+      </w:r>
+      <w:r>
+        <w:t xml:space="preserve">, you’ll be shown </w:t>
+      </w:r>
+      <w:r>
+        <w:t>an</w:t>
+      </w:r>
+      <w:r>
+        <w:t xml:space="preserve"> object. When you remember the location</w:t>
+      </w:r>
+      <w:r>
+        <w:t xml:space="preserve"> belonging to the object</w:t>
+      </w:r>
+      <w:r>
+        <w:t>, you press the UP button</w:t>
+      </w:r>
+      <w:r>
+        <w:t>, if you’ve forgotten, please press DOWN</w:t>
+      </w:r>
+      <w:r>
+        <w:t xml:space="preserve">. You can then navigate to the location by using LEFT and RIGHT and press UP to select. You will then see whether your answer was correct or incorrect. </w:t>
       </w:r>
     </w:p>
     <w:p>
@@ -898,7 +1191,11 @@
       </w:r>
       <w:r>
         <w:br/>
-        <w:t>After you learn the locations of all objects, we’ll switch gears and do a short number task. You’ll see a number on the screen and will have to indicate whether the number is odd (LEFT) or even (RIGHT). You have 60 seconds to answer for as many numbers as possible.</w:t>
+        <w:t xml:space="preserve">After you learn the locations of all objects, we’ll switch gears and do a short number task. You’ll see </w:t>
+      </w:r>
+      <w:r>
+        <w:lastRenderedPageBreak/>
+        <w:t>a number on the screen and will have to indicate whether the number is odd (LEFT) or even (RIGHT). You have 60 seconds to answer for as many numbers as possible.</w:t>
       </w:r>
     </w:p>
     <w:p>
@@ -951,6 +1248,21 @@
           <w:bCs/>
         </w:rPr>
       </w:pPr>
+    </w:p>
+    <w:p>
+      <w:pPr>
+        <w:rPr>
+          <w:b/>
+          <w:bCs/>
+        </w:rPr>
+      </w:pPr>
+      <w:r>
+        <w:rPr>
+          <w:b/>
+          <w:bCs/>
+        </w:rPr>
+        <w:br w:type="page"/>
+      </w:r>
     </w:p>
     <w:p>
       <w:pPr>
@@ -999,7 +1311,13 @@
         <w:br/>
       </w:r>
       <w:r>
-        <w:t>If for some reason, you have to stop the task, you can do so by pressing the ‘q’ key (for quit), at any moment that the task requires input, so for example, when pressing a button to continue to the next trial, or when answering a catch question or doing the number task. This stops the execution of the code immediately, closes the Psychtoolbox screen and returns you to Matlab. It is safe to stop the task at any point. The code will automatically continue where you left off when you start the code with the same settings at a later point in time.</w:t>
+        <w:t>If for some reason, you have to stop the task, you can do so by pressing the ‘q’ key (for quit), at any moment that the task requires input, so for example, when pressing a button to continue to the next trial, or when answering a catch question or doing the number task. This stops the execution of the code immediately, closes the Psychtoolbox screen and returns you to Matlab. It is safe to stop the task at any point</w:t>
+      </w:r>
+      <w:r>
+        <w:t>, all data will have been saved already</w:t>
+      </w:r>
+      <w:r>
+        <w:t>. The code will automatically continue where you left off when you start the code with the same settings at a later point in time.</w:t>
       </w:r>
     </w:p>
     <w:p>
@@ -1229,23 +1547,25 @@
           <w:iCs/>
           <w:color w:val="FF0000"/>
         </w:rPr>
-        <w:t xml:space="preserve">I get </w:t>
-      </w:r>
-      <w:r>
+        <w:br w:type="page"/>
+      </w:r>
+    </w:p>
+    <w:p>
+      <w:pPr>
         <w:rPr>
           <w:i/>
           <w:iCs/>
           <w:color w:val="FF0000"/>
         </w:rPr>
-        <w:t>the</w:t>
-      </w:r>
+      </w:pPr>
       <w:r>
         <w:rPr>
           <w:i/>
           <w:iCs/>
           <w:color w:val="FF0000"/>
         </w:rPr>
-        <w:t xml:space="preserve"> </w:t>
+        <w:lastRenderedPageBreak/>
+        <w:t xml:space="preserve">I get </w:t>
       </w:r>
       <w:r>
         <w:rPr>
@@ -1253,7 +1573,7 @@
           <w:iCs/>
           <w:color w:val="FF0000"/>
         </w:rPr>
-        <w:t>error ‘</w:t>
+        <w:t>the</w:t>
       </w:r>
       <w:r>
         <w:rPr>
@@ -1261,7 +1581,7 @@
           <w:iCs/>
           <w:color w:val="FF0000"/>
         </w:rPr>
-        <w:t>Empty results file found, delete this file and start again</w:t>
+        <w:t xml:space="preserve"> </w:t>
       </w:r>
       <w:r>
         <w:rPr>
@@ -1269,12 +1589,25 @@
           <w:iCs/>
           <w:color w:val="FF0000"/>
         </w:rPr>
+        <w:t>error ‘</w:t>
+      </w:r>
+      <w:r>
+        <w:rPr>
+          <w:i/>
+          <w:iCs/>
+          <w:color w:val="FF0000"/>
+        </w:rPr>
+        <w:t>Empty results file found, delete this file and start again</w:t>
+      </w:r>
+      <w:r>
+        <w:rPr>
+          <w:i/>
+          <w:iCs/>
+          <w:color w:val="FF0000"/>
+        </w:rPr>
         <w:t>’</w:t>
       </w:r>
-    </w:p>
-    <w:p>
-      <w:r>
-        <w:lastRenderedPageBreak/>
+      <w:r>
         <w:br/>
         <w:t xml:space="preserve">This error is thrown when a logfile </w:t>
       </w:r>
@@ -1299,8 +1632,6 @@
       <w:r>
         <w:t xml:space="preserve">Navigate to the results folder, you should find the file there. </w:t>
       </w:r>
-      <w:bookmarkStart w:id="0" w:name="_GoBack"/>
-      <w:bookmarkEnd w:id="0"/>
       <w:r>
         <w:t>Check whether the file is indeed empty and if so, delete it and start the task again. If you want to keep the file, then you should choose a different subject</w:t>
       </w:r>
@@ -1308,11 +1639,32 @@
         <w:t xml:space="preserve"> </w:t>
       </w:r>
       <w:r>
-        <w:t>ID.</w:t>
+        <w:t>ID</w:t>
+      </w:r>
+      <w:r>
+        <w:t xml:space="preserve"> or rename the old file</w:t>
+      </w:r>
+      <w:r>
+        <w:t>.</w:t>
       </w:r>
     </w:p>
     <w:p/>
     <w:p/>
+    <w:p>
+      <w:pPr>
+        <w:rPr>
+          <w:b/>
+          <w:bCs/>
+        </w:rPr>
+      </w:pPr>
+      <w:r>
+        <w:rPr>
+          <w:b/>
+          <w:bCs/>
+        </w:rPr>
+        <w:br w:type="page"/>
+      </w:r>
+    </w:p>
     <w:p>
       <w:pPr>
         <w:pStyle w:val="ListParagraph"/>
@@ -1330,6 +1682,7 @@
           <w:b/>
           <w:bCs/>
         </w:rPr>
+        <w:lastRenderedPageBreak/>
         <w:t>Settings</w:t>
       </w:r>
     </w:p>
@@ -1370,6 +1723,21 @@
       </w:r>
     </w:p>
     <w:p/>
+    <w:p>
+      <w:pPr>
+        <w:rPr>
+          <w:b/>
+          <w:bCs/>
+        </w:rPr>
+      </w:pPr>
+      <w:r>
+        <w:rPr>
+          <w:b/>
+          <w:bCs/>
+        </w:rPr>
+        <w:br w:type="page"/>
+      </w:r>
+    </w:p>
     <w:p>
       <w:pPr>
         <w:pStyle w:val="ListParagraph"/>
@@ -1387,6 +1755,7 @@
           <w:b/>
           <w:bCs/>
         </w:rPr>
+        <w:lastRenderedPageBreak/>
         <w:t>L</w:t>
       </w:r>
       <w:r>
@@ -1563,181 +1932,322 @@
     </w:p>
     <w:p>
       <w:r>
+        <w:t xml:space="preserve">stim_label: </w:t>
+      </w:r>
+      <w:r>
+        <w:tab/>
+      </w:r>
+      <w:r>
+        <w:t>e.g. german shepher</w:t>
+      </w:r>
+      <w:r>
+        <w:t>d (see stimuli_info.txt)</w:t>
+      </w:r>
+    </w:p>
+    <w:p>
+      <w:r>
+        <w:t xml:space="preserve">stim_id: </w:t>
+      </w:r>
+      <w:r>
+        <w:tab/>
+      </w:r>
+      <w:r>
+        <w:t>stimulus number</w:t>
+      </w:r>
+      <w:r>
+        <w:t xml:space="preserve"> (see stimuli_info.txt)</w:t>
+      </w:r>
+    </w:p>
+    <w:p>
+      <w:r>
+        <w:t xml:space="preserve">stim_filename: </w:t>
+      </w:r>
+      <w:r>
+        <w:tab/>
+      </w:r>
+      <w:r>
+        <w:t>xxx.jpg</w:t>
+      </w:r>
+      <w:r>
+        <w:t xml:space="preserve"> (see stimuli_info.txt)</w:t>
+      </w:r>
+    </w:p>
+    <w:p>
+      <w:r>
+        <w:t xml:space="preserve">stim_counter: </w:t>
+      </w:r>
+      <w:r>
+        <w:tab/>
+      </w:r>
+      <w:r>
+        <w:t>counter of repetitions for each stimulus</w:t>
+      </w:r>
+    </w:p>
+    <w:p>
+      <w:r>
+        <w:t xml:space="preserve">stim_cat: </w:t>
+      </w:r>
+      <w:r>
+        <w:tab/>
+        <w:t xml:space="preserve">1 = </w:t>
+      </w:r>
+      <w:r>
+        <w:t>dog</w:t>
+      </w:r>
+      <w:r>
+        <w:t>; 2 = bird; 3 = car; 4 = aircraft (see stimuli_info.txt)</w:t>
+      </w:r>
+    </w:p>
+    <w:p>
+      <w:r>
+        <w:t xml:space="preserve">stim_perc1: </w:t>
+      </w:r>
+      <w:r>
+        <w:tab/>
+      </w:r>
+      <w:r>
+        <w:t xml:space="preserve">1 = </w:t>
+      </w:r>
+      <w:r>
+        <w:t>photograph</w:t>
+      </w:r>
+      <w:r>
+        <w:t xml:space="preserve">; 2 = </w:t>
+      </w:r>
+      <w:r>
+        <w:t>drawing (see stimuli_info.txt)</w:t>
+      </w:r>
+    </w:p>
+    <w:p>
+      <w:r>
+        <w:t xml:space="preserve">stim_perc2: </w:t>
+      </w:r>
+      <w:r>
+        <w:tab/>
+      </w:r>
+      <w:r>
+        <w:t>1 = left-facing; 2 = right-facing</w:t>
+      </w:r>
+      <w:r>
+        <w:t xml:space="preserve"> (see stimuli_info.txt)</w:t>
+      </w:r>
+    </w:p>
+    <w:p>
+      <w:r>
+        <w:t xml:space="preserve">stim_sem1: </w:t>
+      </w:r>
+      <w:r>
+        <w:tab/>
+      </w:r>
+      <w:r>
+        <w:t>1 = animate; 2 = inanimate</w:t>
+      </w:r>
+      <w:r>
+        <w:t xml:space="preserve"> (see stimuli_info.txt)</w:t>
+      </w:r>
+    </w:p>
+    <w:p>
+      <w:r>
+        <w:t xml:space="preserve">stim_sem2: </w:t>
+      </w:r>
+      <w:r>
+        <w:tab/>
+      </w:r>
+      <w:r>
+        <w:t>1 = flying; 2 = non-flying</w:t>
+      </w:r>
+      <w:r>
+        <w:t xml:space="preserve"> (see stimuli_info.txt)</w:t>
+      </w:r>
+    </w:p>
+    <w:p>
+      <w:r>
+        <w:t>RT_encoding</w:t>
+      </w:r>
+      <w:r>
+        <w:t>:</w:t>
+      </w:r>
+      <w:r>
+        <w:tab/>
+        <w:t xml:space="preserve">time between stimulus onset and </w:t>
+      </w:r>
+      <w:r>
+        <w:t>encoding button press</w:t>
+      </w:r>
+      <w:r>
+        <w:t xml:space="preserve"> (s)</w:t>
+      </w:r>
+    </w:p>
+    <w:p>
+      <w:pPr>
+        <w:ind w:left="1440" w:hanging="1440"/>
+      </w:pPr>
+      <w:r>
+        <w:t xml:space="preserve">DaD_resp: </w:t>
+      </w:r>
+      <w:r>
+        <w:tab/>
+        <w:t xml:space="preserve">reinstatement button press of subject (stimulus shown, location asked) on encoding drag-and-drop trials. </w:t>
+      </w:r>
+      <w:r>
+        <w:t>0 = forgotten; 1 = remembered</w:t>
+      </w:r>
+    </w:p>
+    <w:p>
+      <w:r>
+        <w:t>RT_DaD_reinst</w:t>
+      </w:r>
+      <w:r>
+        <w:t>: time between stimulus onset and reinstatement button press on encoding drag-and</w:t>
+      </w:r>
+      <w:r>
+        <w:tab/>
+      </w:r>
+      <w:r>
+        <w:tab/>
+        <w:t>drop trials</w:t>
+      </w:r>
+      <w:r>
+        <w:t xml:space="preserve"> (s)</w:t>
+      </w:r>
+    </w:p>
+    <w:p>
+      <w:r>
+        <w:t xml:space="preserve">DaD_numb_attempts: </w:t>
+      </w:r>
+      <w:r>
+        <w:tab/>
+      </w:r>
+      <w:r>
+        <w:t>number of attempt</w:t>
+      </w:r>
+      <w:r>
+        <w:t>s needed</w:t>
+      </w:r>
+      <w:r>
+        <w:t xml:space="preserve"> to reach correct location</w:t>
+      </w:r>
+      <w:r>
+        <w:t xml:space="preserve"> on dad trials</w:t>
+      </w:r>
+    </w:p>
+    <w:p>
+      <w:r>
+        <w:t>RT_DaD_loc</w:t>
+      </w:r>
+      <w:r>
+        <w:t>:</w:t>
+      </w:r>
+      <w:r>
+        <w:tab/>
+        <w:t>time between onset of location selection and selection of the correct location</w:t>
+      </w:r>
+      <w:r>
+        <w:t xml:space="preserve"> (s)</w:t>
+      </w:r>
+    </w:p>
+    <w:p>
+      <w:r>
+        <w:t xml:space="preserve">ret_reinst_resp: </w:t>
+      </w:r>
+      <w:r>
+        <w:t>reinstatement response of the subject on retrieval trials (location shown, stimulus</w:t>
+      </w:r>
+      <w:r>
+        <w:tab/>
+      </w:r>
+      <w:r>
+        <w:tab/>
+        <w:t xml:space="preserve">asked) </w:t>
+      </w:r>
+      <w:r>
+        <w:t>0 = forgotten; 1 = remembered</w:t>
+      </w:r>
+    </w:p>
+    <w:p>
+      <w:r>
         <w:lastRenderedPageBreak/>
-        <w:t xml:space="preserve">stim_label: </w:t>
-      </w:r>
-      <w:r>
-        <w:tab/>
-      </w:r>
-      <w:r>
-        <w:t>e.g. german shepher</w:t>
-      </w:r>
-      <w:r>
-        <w:t>d (see stimuli_info.txt)</w:t>
-      </w:r>
-    </w:p>
-    <w:p>
-      <w:r>
-        <w:t xml:space="preserve">stim_id: </w:t>
-      </w:r>
-      <w:r>
-        <w:tab/>
-      </w:r>
-      <w:r>
-        <w:t>stimulus number</w:t>
-      </w:r>
-      <w:r>
-        <w:t xml:space="preserve"> (see stimuli_info.txt)</w:t>
-      </w:r>
-    </w:p>
-    <w:p>
-      <w:r>
-        <w:t xml:space="preserve">stim_filename: </w:t>
-      </w:r>
-      <w:r>
-        <w:tab/>
-      </w:r>
-      <w:r>
-        <w:t>xxx.jpg</w:t>
-      </w:r>
-      <w:r>
-        <w:t xml:space="preserve"> (see stimuli_info.txt)</w:t>
-      </w:r>
-    </w:p>
-    <w:p>
-      <w:r>
-        <w:t xml:space="preserve">stim_counter: </w:t>
-      </w:r>
-      <w:r>
-        <w:tab/>
-      </w:r>
-      <w:r>
-        <w:t>counter of repetitions for each stimulus</w:t>
-      </w:r>
-    </w:p>
-    <w:p>
-      <w:r>
-        <w:t xml:space="preserve">stim_cat: </w:t>
-      </w:r>
-      <w:r>
-        <w:tab/>
-        <w:t xml:space="preserve">1 = </w:t>
-      </w:r>
-      <w:r>
-        <w:t>dog</w:t>
-      </w:r>
-      <w:r>
-        <w:t>; 2 = bird; 3 = car; 4 = aircraft (see stimuli_info.txt)</w:t>
-      </w:r>
-    </w:p>
-    <w:p>
-      <w:r>
-        <w:t xml:space="preserve">stim_perc1: </w:t>
-      </w:r>
-      <w:r>
-        <w:tab/>
-      </w:r>
-      <w:r>
-        <w:t xml:space="preserve">1 = </w:t>
-      </w:r>
-      <w:r>
-        <w:t>photograph</w:t>
-      </w:r>
-      <w:r>
-        <w:t xml:space="preserve">; 2 = </w:t>
-      </w:r>
-      <w:r>
-        <w:t>drawing (see stimuli_info.txt)</w:t>
-      </w:r>
-    </w:p>
-    <w:p>
-      <w:r>
-        <w:t xml:space="preserve">stim_perc2: </w:t>
-      </w:r>
-      <w:r>
-        <w:tab/>
-      </w:r>
-      <w:r>
-        <w:t>1 = left-facing; 2 = right-facing</w:t>
-      </w:r>
-      <w:r>
-        <w:t xml:space="preserve"> (see stimuli_info.txt)</w:t>
-      </w:r>
-    </w:p>
-    <w:p>
-      <w:r>
-        <w:t xml:space="preserve">stim_sem1: </w:t>
-      </w:r>
-      <w:r>
-        <w:tab/>
-      </w:r>
-      <w:r>
-        <w:t>1 = animate; 2 = inanimate</w:t>
-      </w:r>
-      <w:r>
-        <w:t xml:space="preserve"> (see stimuli_info.txt)</w:t>
-      </w:r>
-    </w:p>
-    <w:p>
-      <w:r>
-        <w:t xml:space="preserve">stim_sem2: </w:t>
-      </w:r>
-      <w:r>
-        <w:tab/>
-      </w:r>
-      <w:r>
-        <w:t>1 = flying; 2 = non-flying</w:t>
-      </w:r>
-      <w:r>
-        <w:t xml:space="preserve"> (see stimuli_info.txt)</w:t>
-      </w:r>
-    </w:p>
-    <w:p>
-      <w:r>
-        <w:t>RT_encoding</w:t>
+        <w:t>RT_ret_reinst</w:t>
       </w:r>
       <w:r>
         <w:t>:</w:t>
       </w:r>
       <w:r>
         <w:tab/>
-        <w:t xml:space="preserve">time between stimulus onset and </w:t>
-      </w:r>
-      <w:r>
-        <w:t>encoding button press</w:t>
+        <w:t>time between location onset and reinstatement button press on retrieval trials</w:t>
+      </w:r>
+    </w:p>
+    <w:p>
+      <w:pPr>
+        <w:ind w:left="1440" w:hanging="1440"/>
+      </w:pPr>
+      <w:r>
+        <w:t xml:space="preserve">catch_type: </w:t>
+      </w:r>
+      <w:r>
+        <w:tab/>
+        <w:t>catch question asked (</w:t>
+      </w:r>
+      <w:r>
+        <w:t>perc1, perc2, sem1, sem2, exemplar</w:t>
+      </w:r>
+      <w:r>
+        <w:t>) (familiarization and retrieval)</w:t>
+      </w:r>
+    </w:p>
+    <w:p>
+      <w:pPr>
+        <w:ind w:left="1440" w:hanging="1440"/>
+      </w:pPr>
+      <w:r>
+        <w:t>RT_catch</w:t>
+      </w:r>
+      <w:r>
+        <w:t>:</w:t>
+      </w:r>
+      <w:r>
+        <w:tab/>
+        <w:t>for standard task: time between onset of the catch question and the response of the subject</w:t>
       </w:r>
       <w:r>
         <w:t xml:space="preserve"> (s)</w:t>
       </w:r>
+      <w:r>
+        <w:t>; for behavioural task: time between onset of the stimulus (encoding) / cue (retrieval) and the response</w:t>
+      </w:r>
+    </w:p>
+    <w:p>
+      <w:r>
+        <w:t xml:space="preserve">catch_resp: </w:t>
+      </w:r>
+      <w:r>
+        <w:tab/>
+      </w:r>
+      <w:r>
+        <w:t xml:space="preserve">0 = incorrect; 1 = correct; </w:t>
+      </w:r>
+      <w:r>
+        <w:t>2 = no answer; 3</w:t>
+      </w:r>
+      <w:r>
+        <w:t xml:space="preserve"> = forgotten; </w:t>
+      </w:r>
     </w:p>
     <w:p>
       <w:pPr>
         <w:ind w:left="1440" w:hanging="1440"/>
       </w:pPr>
       <w:r>
-        <w:t xml:space="preserve">DaD_resp: </w:t>
-      </w:r>
-      <w:r>
-        <w:tab/>
-        <w:t xml:space="preserve">reinstatement button press of subject (stimulus shown, location asked) on encoding drag-and-drop trials. </w:t>
-      </w:r>
-      <w:r>
-        <w:t>0 = forgotten; 1 = remembered</w:t>
-      </w:r>
-    </w:p>
-    <w:p>
-      <w:r>
-        <w:t>RT_DaD_reinst</w:t>
-      </w:r>
-      <w:r>
-        <w:t>: time between stimulus onset and reinstatement button press on encoding drag-and</w:t>
-      </w:r>
-      <w:r>
-        <w:tab/>
-      </w:r>
-      <w:r>
-        <w:tab/>
-        <w:t>drop trials</w:t>
+        <w:t>onset_session</w:t>
+      </w:r>
+      <w:r>
+        <w:t xml:space="preserve">: </w:t>
+      </w:r>
+      <w:r>
+        <w:tab/>
+      </w:r>
+      <w:r>
+        <w:t>onset time of session (relative to start of the code, pretty arbitrary but useful to identify new code starts)</w:t>
       </w:r>
       <w:r>
         <w:t xml:space="preserve"> (s)</w:t>
@@ -1745,34 +2255,47 @@
     </w:p>
     <w:p>
       <w:r>
-        <w:t xml:space="preserve">DaD_numb_attempts: </w:t>
-      </w:r>
-      <w:r>
-        <w:tab/>
-      </w:r>
-      <w:r>
-        <w:t>number of attempt</w:t>
-      </w:r>
-      <w:r>
-        <w:t>s needed</w:t>
-      </w:r>
-      <w:r>
-        <w:t xml:space="preserve"> to reach correct location</w:t>
-      </w:r>
-      <w:r>
-        <w:t xml:space="preserve"> on dad trials</w:t>
-      </w:r>
-    </w:p>
-    <w:p>
-      <w:r>
-        <w:t>RT_DaD_loc</w:t>
+        <w:t>onset_familiarization</w:t>
       </w:r>
       <w:r>
         <w:t>:</w:t>
       </w:r>
       <w:r>
         <w:tab/>
-        <w:t>time between onset of location selection and selection of the correct location</w:t>
+        <w:t>onset of familiarization phase</w:t>
+      </w:r>
+      <w:r>
+        <w:t>(s)</w:t>
+      </w:r>
+    </w:p>
+    <w:p>
+      <w:r>
+        <w:t>onset_encoding</w:t>
+      </w:r>
+      <w:r>
+        <w:t xml:space="preserve">: </w:t>
+      </w:r>
+      <w:r>
+        <w:tab/>
+        <w:t>onset of encoding phase</w:t>
+      </w:r>
+      <w:r>
+        <w:t xml:space="preserve"> </w:t>
+      </w:r>
+      <w:r>
+        <w:t>(s)</w:t>
+      </w:r>
+    </w:p>
+    <w:p>
+      <w:r>
+        <w:t>onset_retrieval</w:t>
+      </w:r>
+      <w:r>
+        <w:t xml:space="preserve">: </w:t>
+      </w:r>
+      <w:r>
+        <w:tab/>
+        <w:t>onset of retrieval phase</w:t>
       </w:r>
       <w:r>
         <w:t xml:space="preserve"> (s)</w:t>
@@ -1780,105 +2303,53 @@
     </w:p>
     <w:p>
       <w:r>
-        <w:t xml:space="preserve">ret_reinst_resp: </w:t>
-      </w:r>
-      <w:r>
-        <w:t>reinstatement response of the subject on retrieval trials (location shown, stimulus</w:t>
-      </w:r>
-      <w:r>
-        <w:tab/>
-      </w:r>
-      <w:r>
-        <w:tab/>
-        <w:t xml:space="preserve">asked) </w:t>
-      </w:r>
-      <w:r>
-        <w:t>0 = forgotten; 1 = remembered</w:t>
-      </w:r>
-    </w:p>
-    <w:p>
-      <w:r>
-        <w:t>RT_ret_reinst</w:t>
+        <w:t>onset_trial</w:t>
       </w:r>
       <w:r>
         <w:t>:</w:t>
       </w:r>
       <w:r>
         <w:tab/>
-        <w:t>time between location onset and reinstatement button press on retrieval trials</w:t>
-      </w:r>
-    </w:p>
-    <w:p>
-      <w:pPr>
-        <w:ind w:left="1440" w:hanging="1440"/>
-      </w:pPr>
-      <w:r>
-        <w:t xml:space="preserve">catch_type: </w:t>
-      </w:r>
-      <w:r>
-        <w:tab/>
-        <w:t>catch question asked (</w:t>
-      </w:r>
-      <w:r>
-        <w:t>perc1, perc2, sem1, sem2, exemplar</w:t>
-      </w:r>
-      <w:r>
-        <w:t>) (familiarization and retrieval)</w:t>
-      </w:r>
-    </w:p>
-    <w:p>
-      <w:pPr>
-        <w:ind w:left="1440" w:hanging="1440"/>
-      </w:pPr>
-      <w:r>
-        <w:t>RT_catch</w:t>
+      </w:r>
+      <w:r>
+        <w:tab/>
+        <w:t xml:space="preserve">onset of trial </w:t>
+      </w:r>
+      <w:r>
+        <w:t>(s)</w:t>
+      </w:r>
+    </w:p>
+    <w:p>
+      <w:r>
+        <w:t>onset_cue</w:t>
       </w:r>
       <w:r>
         <w:t>:</w:t>
       </w:r>
       <w:r>
         <w:tab/>
-        <w:t>for standard task: time between onset of the catch question and the response of the subject</w:t>
+      </w:r>
+      <w:r>
+        <w:tab/>
+        <w:t>onset of the cue</w:t>
       </w:r>
       <w:r>
         <w:t xml:space="preserve"> (s)</w:t>
       </w:r>
-      <w:r>
-        <w:t>; for behavioural task: time between onset of the stimulus (encoding) / cue (retrieval) and the response</w:t>
-      </w:r>
-    </w:p>
-    <w:p>
-      <w:r>
-        <w:t xml:space="preserve">catch_resp: </w:t>
-      </w:r>
-      <w:r>
-        <w:tab/>
-      </w:r>
-      <w:r>
-        <w:t xml:space="preserve">0 = incorrect; 1 = correct; </w:t>
-      </w:r>
-      <w:r>
-        <w:t>2 = no answer; 3</w:t>
-      </w:r>
-      <w:r>
-        <w:t xml:space="preserve"> = forgotten; </w:t>
-      </w:r>
-    </w:p>
-    <w:p>
-      <w:pPr>
-        <w:ind w:left="1440" w:hanging="1440"/>
-      </w:pPr>
-      <w:r>
-        <w:t>onset_session</w:t>
-      </w:r>
-      <w:r>
-        <w:t xml:space="preserve">: </w:t>
-      </w:r>
-      <w:r>
-        <w:tab/>
-      </w:r>
-      <w:r>
-        <w:t>onset time of session (relative to start of the code, pretty arbitrary but useful to identify new code starts)</w:t>
+    </w:p>
+    <w:p>
+      <w:pPr>
+        <w:ind w:left="2160" w:hanging="2160"/>
+      </w:pPr>
+      <w:r>
+        <w:t>onset_trigger</w:t>
+      </w:r>
+      <w:r>
+        <w:t>:</w:t>
+      </w:r>
+      <w:r>
+        <w:tab/>
+        <w:t>onset of the trigger (always 150 ms before stimulus onset for familiarization and encoding, 150 ms before cue for retrieval)</w:t>
       </w:r>
       <w:r>
         <w:t xml:space="preserve"> (s)</w:t>
@@ -1886,109 +2357,6 @@
     </w:p>
     <w:p>
       <w:r>
-        <w:t>onset_familiarization</w:t>
-      </w:r>
-      <w:r>
-        <w:t>:</w:t>
-      </w:r>
-      <w:r>
-        <w:tab/>
-        <w:t>onset of familiarization phase</w:t>
-      </w:r>
-      <w:r>
-        <w:t>(s)</w:t>
-      </w:r>
-    </w:p>
-    <w:p>
-      <w:r>
-        <w:t>onset_encoding</w:t>
-      </w:r>
-      <w:r>
-        <w:t xml:space="preserve">: </w:t>
-      </w:r>
-      <w:r>
-        <w:tab/>
-        <w:t>onset of encoding phase</w:t>
-      </w:r>
-      <w:r>
-        <w:t xml:space="preserve"> </w:t>
-      </w:r>
-      <w:r>
-        <w:t>(s)</w:t>
-      </w:r>
-    </w:p>
-    <w:p>
-      <w:r>
-        <w:t>onset_retrieval</w:t>
-      </w:r>
-      <w:r>
-        <w:t xml:space="preserve">: </w:t>
-      </w:r>
-      <w:r>
-        <w:tab/>
-        <w:t>onset of retrieval phase</w:t>
-      </w:r>
-      <w:r>
-        <w:t xml:space="preserve"> (s)</w:t>
-      </w:r>
-    </w:p>
-    <w:p>
-      <w:r>
-        <w:t>onset_trial</w:t>
-      </w:r>
-      <w:r>
-        <w:t>:</w:t>
-      </w:r>
-      <w:r>
-        <w:tab/>
-      </w:r>
-      <w:r>
-        <w:tab/>
-        <w:t xml:space="preserve">onset of trial </w:t>
-      </w:r>
-      <w:r>
-        <w:t>(s)</w:t>
-      </w:r>
-    </w:p>
-    <w:p>
-      <w:r>
-        <w:t>onset_cue</w:t>
-      </w:r>
-      <w:r>
-        <w:t>:</w:t>
-      </w:r>
-      <w:r>
-        <w:tab/>
-      </w:r>
-      <w:r>
-        <w:tab/>
-        <w:t>onset of the cue</w:t>
-      </w:r>
-      <w:r>
-        <w:t xml:space="preserve"> (s)</w:t>
-      </w:r>
-    </w:p>
-    <w:p>
-      <w:pPr>
-        <w:ind w:left="2160" w:hanging="2160"/>
-      </w:pPr>
-      <w:r>
-        <w:t>onset_trigger</w:t>
-      </w:r>
-      <w:r>
-        <w:t>:</w:t>
-      </w:r>
-      <w:r>
-        <w:tab/>
-        <w:t>onset of the trigger (always 150 ms before stimulus onset for familiarization and encoding, 150 ms before cue for retrieval)</w:t>
-      </w:r>
-      <w:r>
-        <w:t xml:space="preserve"> (s)</w:t>
-      </w:r>
-    </w:p>
-    <w:p>
-      <w:r>
-        <w:lastRenderedPageBreak/>
         <w:t>onset_stim</w:t>
       </w:r>
       <w:r>
@@ -2486,6 +2854,93 @@
     </w:lvl>
   </w:abstractNum>
   <w:abstractNum w:abstractNumId="4" w15:restartNumberingAfterBreak="0">
+    <w:nsid w:val="5C7D7DDE"/>
+    <w:multiLevelType w:val="hybridMultilevel"/>
+    <w:tmpl w:val="70CCC952"/>
+    <w:lvl w:ilvl="0" w:tplc="00F04374">
+      <w:start w:val="1"/>
+      <w:numFmt w:val="decimal"/>
+      <w:pStyle w:val="TOC3"/>
+      <w:lvlText w:val="%1."/>
+      <w:lvlJc w:val="left"/>
+      <w:pPr>
+        <w:ind w:left="720" w:hanging="360"/>
+      </w:pPr>
+    </w:lvl>
+    <w:lvl w:ilvl="1" w:tplc="08090019" w:tentative="1">
+      <w:start w:val="1"/>
+      <w:numFmt w:val="lowerLetter"/>
+      <w:lvlText w:val="%2."/>
+      <w:lvlJc w:val="left"/>
+      <w:pPr>
+        <w:ind w:left="1440" w:hanging="360"/>
+      </w:pPr>
+    </w:lvl>
+    <w:lvl w:ilvl="2" w:tplc="0809001B" w:tentative="1">
+      <w:start w:val="1"/>
+      <w:numFmt w:val="lowerRoman"/>
+      <w:lvlText w:val="%3."/>
+      <w:lvlJc w:val="right"/>
+      <w:pPr>
+        <w:ind w:left="2160" w:hanging="180"/>
+      </w:pPr>
+    </w:lvl>
+    <w:lvl w:ilvl="3" w:tplc="0809000F" w:tentative="1">
+      <w:start w:val="1"/>
+      <w:numFmt w:val="decimal"/>
+      <w:lvlText w:val="%4."/>
+      <w:lvlJc w:val="left"/>
+      <w:pPr>
+        <w:ind w:left="2880" w:hanging="360"/>
+      </w:pPr>
+    </w:lvl>
+    <w:lvl w:ilvl="4" w:tplc="08090019" w:tentative="1">
+      <w:start w:val="1"/>
+      <w:numFmt w:val="lowerLetter"/>
+      <w:lvlText w:val="%5."/>
+      <w:lvlJc w:val="left"/>
+      <w:pPr>
+        <w:ind w:left="3600" w:hanging="360"/>
+      </w:pPr>
+    </w:lvl>
+    <w:lvl w:ilvl="5" w:tplc="0809001B" w:tentative="1">
+      <w:start w:val="1"/>
+      <w:numFmt w:val="lowerRoman"/>
+      <w:lvlText w:val="%6."/>
+      <w:lvlJc w:val="right"/>
+      <w:pPr>
+        <w:ind w:left="4320" w:hanging="180"/>
+      </w:pPr>
+    </w:lvl>
+    <w:lvl w:ilvl="6" w:tplc="0809000F" w:tentative="1">
+      <w:start w:val="1"/>
+      <w:numFmt w:val="decimal"/>
+      <w:lvlText w:val="%7."/>
+      <w:lvlJc w:val="left"/>
+      <w:pPr>
+        <w:ind w:left="5040" w:hanging="360"/>
+      </w:pPr>
+    </w:lvl>
+    <w:lvl w:ilvl="7" w:tplc="08090019" w:tentative="1">
+      <w:start w:val="1"/>
+      <w:numFmt w:val="lowerLetter"/>
+      <w:lvlText w:val="%8."/>
+      <w:lvlJc w:val="left"/>
+      <w:pPr>
+        <w:ind w:left="5760" w:hanging="360"/>
+      </w:pPr>
+    </w:lvl>
+    <w:lvl w:ilvl="8" w:tplc="0809001B" w:tentative="1">
+      <w:start w:val="1"/>
+      <w:numFmt w:val="lowerRoman"/>
+      <w:lvlText w:val="%9."/>
+      <w:lvlJc w:val="right"/>
+      <w:pPr>
+        <w:ind w:left="6480" w:hanging="180"/>
+      </w:pPr>
+    </w:lvl>
+  </w:abstractNum>
+  <w:abstractNum w:abstractNumId="5" w15:restartNumberingAfterBreak="0">
     <w:nsid w:val="5EB05650"/>
     <w:multiLevelType w:val="hybridMultilevel"/>
     <w:tmpl w:val="CAF23A4A"/>
@@ -2602,7 +3057,7 @@
     <w:abstractNumId w:val="1"/>
   </w:num>
   <w:num w:numId="2">
-    <w:abstractNumId w:val="4"/>
+    <w:abstractNumId w:val="5"/>
   </w:num>
   <w:num w:numId="3">
     <w:abstractNumId w:val="3"/>
@@ -2612,6 +3067,9 @@
   </w:num>
   <w:num w:numId="5">
     <w:abstractNumId w:val="2"/>
+  </w:num>
+  <w:num w:numId="6">
+    <w:abstractNumId w:val="4"/>
   </w:num>
 </w:numbering>
 </file>
@@ -2739,6 +3197,7 @@
     <w:lsdException w:name="HTML Sample" w:semiHidden="1" w:unhideWhenUsed="1"/>
     <w:lsdException w:name="HTML Typewriter" w:semiHidden="1" w:unhideWhenUsed="1"/>
     <w:lsdException w:name="HTML Variable" w:semiHidden="1" w:unhideWhenUsed="1"/>
+    <w:lsdException w:name="Normal Table" w:semiHidden="1" w:unhideWhenUsed="1"/>
     <w:lsdException w:name="annotation subject" w:semiHidden="1" w:unhideWhenUsed="1"/>
     <w:lsdException w:name="No List" w:semiHidden="1" w:unhideWhenUsed="1"/>
     <w:lsdException w:name="Outline List 1" w:semiHidden="1" w:unhideWhenUsed="1"/>
@@ -2785,8 +3244,10 @@
     <w:lsdException w:name="Table Subtle 2" w:semiHidden="1" w:unhideWhenUsed="1"/>
     <w:lsdException w:name="Table Web 1" w:semiHidden="1" w:unhideWhenUsed="1"/>
     <w:lsdException w:name="Table Web 2" w:semiHidden="1" w:unhideWhenUsed="1"/>
+    <w:lsdException w:name="Table Web 3" w:semiHidden="1" w:unhideWhenUsed="1"/>
     <w:lsdException w:name="Balloon Text" w:semiHidden="1" w:unhideWhenUsed="1"/>
     <w:lsdException w:name="Table Grid" w:uiPriority="39"/>
+    <w:lsdException w:name="Table Theme" w:semiHidden="1" w:unhideWhenUsed="1"/>
     <w:lsdException w:name="Placeholder Text" w:semiHidden="1"/>
     <w:lsdException w:name="No Spacing" w:uiPriority="1" w:qFormat="1"/>
     <w:lsdException w:name="Light Shading" w:uiPriority="60"/>
@@ -3013,9 +3474,31 @@
     <w:name w:val="Normal"/>
     <w:qFormat/>
   </w:style>
+  <w:style w:type="paragraph" w:styleId="Heading1">
+    <w:name w:val="heading 1"/>
+    <w:basedOn w:val="Normal"/>
+    <w:next w:val="Normal"/>
+    <w:link w:val="Heading1Char"/>
+    <w:uiPriority w:val="9"/>
+    <w:qFormat/>
+    <w:rsid w:val="00822977"/>
+    <w:pPr>
+      <w:keepNext/>
+      <w:keepLines/>
+      <w:spacing w:before="240" w:after="0"/>
+      <w:outlineLvl w:val="0"/>
+    </w:pPr>
+    <w:rPr>
+      <w:rFonts w:asciiTheme="majorHAnsi" w:eastAsiaTheme="majorEastAsia" w:hAnsiTheme="majorHAnsi" w:cstheme="majorBidi"/>
+      <w:color w:val="2F5496" w:themeColor="accent1" w:themeShade="BF"/>
+      <w:sz w:val="32"/>
+      <w:szCs w:val="32"/>
+    </w:rPr>
+  </w:style>
   <w:style w:type="character" w:default="1" w:styleId="DefaultParagraphFont">
     <w:name w:val="Default Paragraph Font"/>
     <w:uiPriority w:val="1"/>
+    <w:semiHidden/>
     <w:unhideWhenUsed/>
   </w:style>
   <w:style w:type="table" w:default="1" w:styleId="TableNormal">
@@ -3049,6 +3532,89 @@
       <w:ind w:left="720"/>
       <w:contextualSpacing/>
     </w:pPr>
+  </w:style>
+  <w:style w:type="character" w:customStyle="1" w:styleId="Heading1Char">
+    <w:name w:val="Heading 1 Char"/>
+    <w:basedOn w:val="DefaultParagraphFont"/>
+    <w:link w:val="Heading1"/>
+    <w:uiPriority w:val="9"/>
+    <w:rsid w:val="00822977"/>
+    <w:rPr>
+      <w:rFonts w:asciiTheme="majorHAnsi" w:eastAsiaTheme="majorEastAsia" w:hAnsiTheme="majorHAnsi" w:cstheme="majorBidi"/>
+      <w:color w:val="2F5496" w:themeColor="accent1" w:themeShade="BF"/>
+      <w:sz w:val="32"/>
+      <w:szCs w:val="32"/>
+    </w:rPr>
+  </w:style>
+  <w:style w:type="paragraph" w:styleId="TOCHeading">
+    <w:name w:val="TOC Heading"/>
+    <w:basedOn w:val="Heading1"/>
+    <w:next w:val="Normal"/>
+    <w:uiPriority w:val="39"/>
+    <w:unhideWhenUsed/>
+    <w:qFormat/>
+    <w:rsid w:val="00822977"/>
+    <w:pPr>
+      <w:outlineLvl w:val="9"/>
+    </w:pPr>
+    <w:rPr>
+      <w:lang w:val="en-US"/>
+    </w:rPr>
+  </w:style>
+  <w:style w:type="paragraph" w:styleId="TOC2">
+    <w:name w:val="toc 2"/>
+    <w:basedOn w:val="Normal"/>
+    <w:next w:val="Normal"/>
+    <w:autoRedefine/>
+    <w:uiPriority w:val="39"/>
+    <w:unhideWhenUsed/>
+    <w:rsid w:val="00822977"/>
+    <w:pPr>
+      <w:spacing w:after="100"/>
+      <w:ind w:left="220"/>
+    </w:pPr>
+    <w:rPr>
+      <w:rFonts w:eastAsiaTheme="minorEastAsia" w:cs="Times New Roman"/>
+      <w:lang w:val="en-US"/>
+    </w:rPr>
+  </w:style>
+  <w:style w:type="paragraph" w:styleId="TOC1">
+    <w:name w:val="toc 1"/>
+    <w:basedOn w:val="Normal"/>
+    <w:next w:val="Normal"/>
+    <w:autoRedefine/>
+    <w:uiPriority w:val="39"/>
+    <w:unhideWhenUsed/>
+    <w:rsid w:val="00822977"/>
+    <w:pPr>
+      <w:spacing w:after="100"/>
+    </w:pPr>
+    <w:rPr>
+      <w:rFonts w:eastAsiaTheme="minorEastAsia" w:cs="Times New Roman"/>
+      <w:lang w:val="en-US"/>
+    </w:rPr>
+  </w:style>
+  <w:style w:type="paragraph" w:styleId="TOC3">
+    <w:name w:val="toc 3"/>
+    <w:basedOn w:val="Normal"/>
+    <w:next w:val="Normal"/>
+    <w:autoRedefine/>
+    <w:uiPriority w:val="39"/>
+    <w:unhideWhenUsed/>
+    <w:rsid w:val="00822977"/>
+    <w:pPr>
+      <w:numPr>
+        <w:numId w:val="6"/>
+      </w:numPr>
+      <w:tabs>
+        <w:tab w:val="left" w:pos="8505"/>
+      </w:tabs>
+      <w:spacing w:after="100"/>
+    </w:pPr>
+    <w:rPr>
+      <w:rFonts w:eastAsiaTheme="minorEastAsia" w:cs="Times New Roman"/>
+      <w:lang w:val="en-US"/>
+    </w:rPr>
   </w:style>
 </w:styles>
 </file>
@@ -3346,4 +3912,16 @@
     </a:ext>
   </a:extLst>
 </a:theme>
+</file>
+
+<file path=customXml/item1.xml><?xml version="1.0" encoding="utf-8"?>
+<b:Sources xmlns:b="http://schemas.openxmlformats.org/officeDocument/2006/bibliography" xmlns="http://schemas.openxmlformats.org/officeDocument/2006/bibliography" SelectedStyle="\APASixthEditionOfficeOnline.xsl" StyleName="APA" Version="6"/>
+</file>
+
+<file path=customXml/itemProps1.xml><?xml version="1.0" encoding="utf-8"?>
+<ds:datastoreItem xmlns:ds="http://schemas.openxmlformats.org/officeDocument/2006/customXml" ds:itemID="{49A6875B-6A55-4CB1-B779-AC76233DDE6F}">
+  <ds:schemaRefs>
+    <ds:schemaRef ds:uri="http://schemas.openxmlformats.org/officeDocument/2006/bibliography"/>
+  </ds:schemaRefs>
+</ds:datastoreItem>
 </file>
</xml_diff>